<commit_message>
[Exercise] Add 3 example for Affordance
</commit_message>
<xml_diff>
--- a/Exercise/Ex 1.docx
+++ b/Exercise/Ex 1.docx
@@ -14,10 +14,15 @@
           <w:lang w:val="vi-VN"/>
         </w:rPr>
       </w:pPr>
+      <w:bookmarkStart w:id="0" w:name="_GoBack"/>
+      <w:r>
+        <w:softHyphen/>
+      </w:r>
       <w:r>
         <w:t>Tìm 3 ví dụ về giao diện tương tác có affordance ( mobile, web, desktop)</w:t>
       </w:r>
     </w:p>
+    <w:bookmarkEnd w:id="0"/>
     <w:p>
       <w:pPr>
         <w:pStyle w:val="ListParagraph"/>
@@ -56,8 +61,6 @@
       <w:r>
         <w:t>.</w:t>
       </w:r>
-      <w:bookmarkStart w:id="0" w:name="_GoBack"/>
-      <w:bookmarkEnd w:id="0"/>
     </w:p>
     <w:p/>
     <w:sectPr>

</xml_diff>